<commit_message>
Thu Nov  3 14:59:13 IST 2022
</commit_message>
<xml_diff>
--- a/Assign Roles.docx
+++ b/Assign Roles.docx
@@ -11,7 +11,10 @@
         </w:numPr>
       </w:pPr>
       <w:r>
-        <w:t>Go to Manage and Assign Roles in Manage Jenkins section.</w:t>
+        <w:t>g</w:t>
+      </w:r>
+      <w:r>
+        <w:t>o to Manage and Assign Roles in Manage Jenkins section.</w:t>
       </w:r>
     </w:p>
     <w:p>

</xml_diff>